<commit_message>
whats wrong with me
</commit_message>
<xml_diff>
--- a/CS2106/CS2106lab3/A0256986E.docx
+++ b/CS2106/CS2106lab3/A0256986E.docx
@@ -2509,6 +2509,20 @@
     </w:p>
     <w:p>
       <w:pPr>
+        <w:pBdr>
+          <w:top w:val="single" w:sz="4" w:space="1" w:color="auto"/>
+          <w:left w:val="single" w:sz="4" w:space="4" w:color="auto"/>
+          <w:bottom w:val="single" w:sz="4" w:space="1" w:color="auto"/>
+          <w:right w:val="single" w:sz="4" w:space="4" w:color="auto"/>
+        </w:pBdr>
+        <w:jc w:val="both"/>
+        <w:rPr>
+          <w:lang w:val="en-US"/>
+        </w:rPr>
+      </w:pPr>
+    </w:p>
+    <w:p>
+      <w:pPr>
         <w:jc w:val="both"/>
         <w:rPr>
           <w:lang w:val="en-US"/>
@@ -2822,6 +2836,7 @@
           <w:b/>
           <w:bCs/>
         </w:rPr>
+        <w:lastRenderedPageBreak/>
         <w:t>Demo: _____________ /</w:t>
       </w:r>
       <w:r>

</xml_diff>